<commit_message>
First commit from 1012 rig. (+ minor edit)
</commit_message>
<xml_diff>
--- a/UserFiles/SanesLab/EPSYCH_INSTRUCTIONS.docx
+++ b/UserFiles/SanesLab/EPSYCH_INSTRUCTIONS.docx
@@ -1916,89 +1916,128 @@
         </w:rPr>
         <w:t>fork</w:t>
       </w:r>
+      <w:r>
+        <w:rPr>
+          <w:rFonts w:ascii="Arial" w:hAnsi="Arial" w:cs="Arial"/>
+          <w:sz w:val="24"/>
+          <w:szCs w:val="24"/>
+        </w:rPr>
+        <w:t xml:space="preserve">. Document master </w:t>
+      </w:r>
+      <w:proofErr w:type="spellStart"/>
+      <w:r>
+        <w:rPr>
+          <w:rFonts w:ascii="Arial" w:hAnsi="Arial" w:cs="Arial"/>
+          <w:sz w:val="24"/>
+          <w:szCs w:val="24"/>
+        </w:rPr>
+        <w:t>SmartGit</w:t>
+      </w:r>
+      <w:proofErr w:type="spellEnd"/>
+      <w:r>
+        <w:rPr>
+          <w:rFonts w:ascii="Arial" w:hAnsi="Arial" w:cs="Arial"/>
+          <w:sz w:val="24"/>
+          <w:szCs w:val="24"/>
+        </w:rPr>
+        <w:t xml:space="preserve"> password if one is created. </w:t>
+      </w:r>
+    </w:p>
+    <w:p>
+      <w:pPr>
+        <w:spacing w:line="360" w:lineRule="auto"/>
+        <w:ind w:left="720" w:firstLine="720"/>
+        <w:rPr>
+          <w:rFonts w:ascii="Arial" w:hAnsi="Arial" w:cs="Arial"/>
+          <w:sz w:val="24"/>
+          <w:szCs w:val="24"/>
+        </w:rPr>
+      </w:pPr>
+      <w:r>
+        <w:rPr>
+          <w:rFonts w:ascii="Arial" w:hAnsi="Arial" w:cs="Arial"/>
+          <w:i/>
+          <w:sz w:val="24"/>
+          <w:szCs w:val="24"/>
+        </w:rPr>
+        <w:t xml:space="preserve">983 master </w:t>
+      </w:r>
+      <w:proofErr w:type="spellStart"/>
+      <w:r>
+        <w:rPr>
+          <w:rFonts w:ascii="Arial" w:hAnsi="Arial" w:cs="Arial"/>
+          <w:i/>
+          <w:sz w:val="24"/>
+          <w:szCs w:val="24"/>
+        </w:rPr>
+        <w:t>SmartGit</w:t>
+      </w:r>
+      <w:proofErr w:type="spellEnd"/>
+      <w:r>
+        <w:rPr>
+          <w:rFonts w:ascii="Arial" w:hAnsi="Arial" w:cs="Arial"/>
+          <w:i/>
+          <w:sz w:val="24"/>
+          <w:szCs w:val="24"/>
+        </w:rPr>
+        <w:t xml:space="preserve"> password:</w:t>
+      </w:r>
+      <w:r>
+        <w:rPr>
+          <w:rFonts w:ascii="Arial" w:hAnsi="Arial" w:cs="Arial"/>
+          <w:sz w:val="24"/>
+          <w:szCs w:val="24"/>
+        </w:rPr>
+        <w:t xml:space="preserve"> </w:t>
+      </w:r>
+      <w:proofErr w:type="spellStart"/>
+      <w:r>
+        <w:rPr>
+          <w:rFonts w:ascii="Arial" w:hAnsi="Arial" w:cs="Arial"/>
+          <w:sz w:val="24"/>
+          <w:szCs w:val="24"/>
+        </w:rPr>
+        <w:t>bridgeripeleepour</w:t>
+      </w:r>
+      <w:proofErr w:type="spellEnd"/>
+    </w:p>
+    <w:p>
+      <w:pPr>
+        <w:spacing w:line="360" w:lineRule="auto"/>
+        <w:ind w:left="720" w:firstLine="720"/>
+        <w:rPr>
+          <w:rFonts w:ascii="Arial" w:hAnsi="Arial" w:cs="Arial"/>
+          <w:sz w:val="24"/>
+          <w:szCs w:val="24"/>
+        </w:rPr>
+      </w:pPr>
+      <w:r>
+        <w:rPr>
+          <w:rFonts w:ascii="Arial" w:hAnsi="Arial" w:cs="Arial"/>
+          <w:i/>
+          <w:sz w:val="24"/>
+          <w:szCs w:val="24"/>
+        </w:rPr>
+        <w:t>1012 master password:</w:t>
+      </w:r>
+      <w:r>
+        <w:rPr>
+          <w:rFonts w:ascii="Arial" w:hAnsi="Arial" w:cs="Arial"/>
+          <w:sz w:val="24"/>
+          <w:szCs w:val="24"/>
+        </w:rPr>
+        <w:t xml:space="preserve"> </w:t>
+      </w:r>
+      <w:r>
+        <w:rPr>
+          <w:rFonts w:ascii="Arial" w:hAnsi="Arial" w:cs="Arial"/>
+          <w:sz w:val="24"/>
+          <w:szCs w:val="24"/>
+        </w:rPr>
+        <w:t>awakebehav1ng</w:t>
+      </w:r>
       <w:bookmarkStart w:id="0" w:name="_GoBack"/>
       <w:bookmarkEnd w:id="0"/>
-      <w:r>
-        <w:rPr>
-          <w:rFonts w:ascii="Arial" w:hAnsi="Arial" w:cs="Arial"/>
-          <w:sz w:val="24"/>
-          <w:szCs w:val="24"/>
-        </w:rPr>
-        <w:t xml:space="preserve">. Document master </w:t>
-      </w:r>
-      <w:proofErr w:type="spellStart"/>
-      <w:r>
-        <w:rPr>
-          <w:rFonts w:ascii="Arial" w:hAnsi="Arial" w:cs="Arial"/>
-          <w:sz w:val="24"/>
-          <w:szCs w:val="24"/>
-        </w:rPr>
-        <w:t>SmartGit</w:t>
-      </w:r>
-      <w:proofErr w:type="spellEnd"/>
-      <w:r>
-        <w:rPr>
-          <w:rFonts w:ascii="Arial" w:hAnsi="Arial" w:cs="Arial"/>
-          <w:sz w:val="24"/>
-          <w:szCs w:val="24"/>
-        </w:rPr>
-        <w:t xml:space="preserve"> password if one is created. (</w:t>
-      </w:r>
-      <w:r>
-        <w:rPr>
-          <w:rFonts w:ascii="Arial" w:hAnsi="Arial" w:cs="Arial"/>
-          <w:i/>
-          <w:sz w:val="24"/>
-          <w:szCs w:val="24"/>
-        </w:rPr>
-        <w:t xml:space="preserve">983 master </w:t>
-      </w:r>
-      <w:proofErr w:type="spellStart"/>
-      <w:r>
-        <w:rPr>
-          <w:rFonts w:ascii="Arial" w:hAnsi="Arial" w:cs="Arial"/>
-          <w:i/>
-          <w:sz w:val="24"/>
-          <w:szCs w:val="24"/>
-        </w:rPr>
-        <w:t>SmartGit</w:t>
-      </w:r>
-      <w:proofErr w:type="spellEnd"/>
-      <w:r>
-        <w:rPr>
-          <w:rFonts w:ascii="Arial" w:hAnsi="Arial" w:cs="Arial"/>
-          <w:i/>
-          <w:sz w:val="24"/>
-          <w:szCs w:val="24"/>
-        </w:rPr>
-        <w:t xml:space="preserve"> password:</w:t>
-      </w:r>
-      <w:r>
-        <w:rPr>
-          <w:rFonts w:ascii="Arial" w:hAnsi="Arial" w:cs="Arial"/>
-          <w:sz w:val="24"/>
-          <w:szCs w:val="24"/>
-        </w:rPr>
-        <w:t xml:space="preserve"> </w:t>
-      </w:r>
-      <w:proofErr w:type="spellStart"/>
-      <w:r>
-        <w:rPr>
-          <w:rFonts w:ascii="Arial" w:hAnsi="Arial" w:cs="Arial"/>
-          <w:sz w:val="24"/>
-          <w:szCs w:val="24"/>
-        </w:rPr>
-        <w:t>bridgeripeleepour</w:t>
-      </w:r>
-      <w:proofErr w:type="spellEnd"/>
-      <w:r>
-        <w:rPr>
-          <w:rFonts w:ascii="Arial" w:hAnsi="Arial" w:cs="Arial"/>
-          <w:sz w:val="24"/>
-          <w:szCs w:val="24"/>
-        </w:rPr>
-        <w:t>)</w:t>
-      </w:r>
     </w:p>
     <w:p>
       <w:pPr>
@@ -2720,7 +2759,14 @@
         <w:rPr>
           <w:rStyle w:val="IntenseEmphasis"/>
         </w:rPr>
-        <w:t xml:space="preserve">. To amplify the recorded signal, set the </w:t>
+        <w:t xml:space="preserve">. To </w:t>
+      </w:r>
+      <w:r>
+        <w:rPr>
+          <w:rStyle w:val="IntenseEmphasis"/>
+        </w:rPr>
+        <w:lastRenderedPageBreak/>
+        <w:t xml:space="preserve">amplify the recorded signal, set the </w:t>
       </w:r>
       <w:r>
         <w:rPr>
@@ -2732,14 +2778,7 @@
         <w:rPr>
           <w:rStyle w:val="IntenseEmphasis"/>
         </w:rPr>
-        <w:t xml:space="preserve">switch on the front of the RZ6 to AMP and set the knob to the desired amplification.  If amplifying signal, make sure to adjust microphone sensitivity in </w:t>
-      </w:r>
-      <w:r>
-        <w:rPr>
-          <w:rStyle w:val="IntenseEmphasis"/>
-        </w:rPr>
-        <w:lastRenderedPageBreak/>
-        <w:t>the GUI accordingly. (20 dB of amplification = 10X sensitivity). If not amplifying, set the switch to OFF.</w:t>
+        <w:t>switch on the front of the RZ6 to AMP and set the knob to the desired amplification.  If amplifying signal, make sure to adjust microphone sensitivity in the GUI accordingly. (20 dB of amplification = 10X sensitivity). If not amplifying, set the switch to OFF.</w:t>
       </w:r>
       <w:r>
         <w:rPr>
@@ -3600,6 +3639,7 @@
           <w:sz w:val="24"/>
           <w:szCs w:val="24"/>
         </w:rPr>
+        <w:lastRenderedPageBreak/>
         <w:t>Remove any parameters that you don’t want to rove systematically during the experiment</w:t>
       </w:r>
       <w:r>
@@ -3628,7 +3668,6 @@
         <w:rPr>
           <w:rStyle w:val="IntenseEmphasis"/>
         </w:rPr>
-        <w:lastRenderedPageBreak/>
         <w:t>Note: Remove any parameter that ends with “_TTL” or is named “buffer,” “</w:t>
       </w:r>
       <w:proofErr w:type="spellStart"/>
@@ -4648,6 +4687,7 @@
           <w:sz w:val="24"/>
           <w:szCs w:val="24"/>
         </w:rPr>
+        <w:lastRenderedPageBreak/>
         <w:t xml:space="preserve">                </w:t>
       </w:r>
       <w:proofErr w:type="gramStart"/>
@@ -4692,7 +4732,6 @@
         <w:rPr>
           <w:rStyle w:val="TitleChar"/>
         </w:rPr>
-        <w:lastRenderedPageBreak/>
         <w:t>ITI_dur</w:t>
       </w:r>
       <w:proofErr w:type="spellEnd"/>
@@ -5520,6 +5559,7 @@
           <w:sz w:val="24"/>
           <w:szCs w:val="24"/>
         </w:rPr>
+        <w:lastRenderedPageBreak/>
         <w:t xml:space="preserve">If you want certain variables to co-vary, you can link them together using the </w:t>
       </w:r>
       <w:r>
@@ -5542,16 +5582,7 @@
           <w:sz w:val="24"/>
           <w:szCs w:val="24"/>
         </w:rPr>
-        <w:t xml:space="preserve">. For example, if you want to create a simple GO/NOGO paradigm, </w:t>
-      </w:r>
-      <w:r>
-        <w:rPr>
-          <w:rFonts w:ascii="Arial" w:hAnsi="Arial" w:cs="Arial"/>
-          <w:sz w:val="24"/>
-          <w:szCs w:val="24"/>
-        </w:rPr>
-        <w:lastRenderedPageBreak/>
-        <w:t>with</w:t>
+        <w:t>. For example, if you want to create a simple GO/NOGO paradigm, with</w:t>
       </w:r>
       <w:r>
         <w:rPr>
@@ -6121,6 +6152,7 @@
           <w:sz w:val="24"/>
           <w:szCs w:val="24"/>
         </w:rPr>
+        <w:lastRenderedPageBreak/>
         <w:t xml:space="preserve">Click on </w:t>
       </w:r>
       <w:r>
@@ -6192,7 +6224,6 @@
           <w:sz w:val="24"/>
           <w:szCs w:val="24"/>
         </w:rPr>
-        <w:lastRenderedPageBreak/>
         <w:t xml:space="preserve">Click on </w:t>
       </w:r>
       <w:r>
@@ -7041,6 +7072,7 @@
           <w:sz w:val="24"/>
           <w:szCs w:val="24"/>
         </w:rPr>
+        <w:lastRenderedPageBreak/>
         <w:t>On the left side of the window, enter the desired inter-trial interval (ITI) in msec.</w:t>
       </w:r>
       <w:r>
@@ -7049,16 +7081,7 @@
           <w:sz w:val="24"/>
           <w:szCs w:val="24"/>
         </w:rPr>
-        <w:t xml:space="preserve"> If you wish to randomize the ITI, you can specify two values that form the </w:t>
-      </w:r>
-      <w:r>
-        <w:rPr>
-          <w:rFonts w:ascii="Arial" w:hAnsi="Arial" w:cs="Arial"/>
-          <w:sz w:val="24"/>
-          <w:szCs w:val="24"/>
-        </w:rPr>
-        <w:lastRenderedPageBreak/>
-        <w:t>boundaries of a uniform distribution.  During the experiment, a random value will be drawn from this distribution for each ITI.</w:t>
+        <w:t xml:space="preserve"> If you wish to randomize the ITI, you can specify two values that form the boundaries of a uniform distribution.  During the experiment, a random value will be drawn from this distribution for each ITI.</w:t>
       </w:r>
     </w:p>
     <w:p>
@@ -8075,7 +8098,14 @@
         <w:rPr>
           <w:rStyle w:val="IntenseEmphasis"/>
         </w:rPr>
-        <w:t>begins  with</w:t>
+        <w:t xml:space="preserve">begins  </w:t>
+      </w:r>
+      <w:r>
+        <w:rPr>
+          <w:rStyle w:val="IntenseEmphasis"/>
+        </w:rPr>
+        <w:lastRenderedPageBreak/>
+        <w:t>with</w:t>
       </w:r>
       <w:proofErr w:type="gramEnd"/>
       <w:r>
@@ -8120,7 +8150,6 @@
           <w:sz w:val="24"/>
           <w:szCs w:val="24"/>
         </w:rPr>
-        <w:lastRenderedPageBreak/>
         <w:t>Select the s</w:t>
       </w:r>
       <w:r>
@@ -8994,6 +9023,7 @@
           <w:sz w:val="24"/>
           <w:szCs w:val="24"/>
         </w:rPr>
+        <w:lastRenderedPageBreak/>
         <w:t xml:space="preserve">In </w:t>
       </w:r>
       <w:r>
@@ -9025,7 +9055,6 @@
           <w:sz w:val="24"/>
           <w:szCs w:val="24"/>
         </w:rPr>
-        <w:lastRenderedPageBreak/>
         <w:t xml:space="preserve">Name and save your project (default directory is </w:t>
       </w:r>
       <w:r>
@@ -10124,6 +10153,7 @@
           <w:sz w:val="24"/>
           <w:szCs w:val="24"/>
         </w:rPr>
+        <w:lastRenderedPageBreak/>
         <w:t xml:space="preserve">Click on the grey </w:t>
       </w:r>
       <w:r>
@@ -10206,7 +10236,6 @@
           <w:sz w:val="24"/>
           <w:szCs w:val="24"/>
         </w:rPr>
-        <w:lastRenderedPageBreak/>
         <w:t xml:space="preserve">Select an appropriate </w:t>
       </w:r>
       <w:proofErr w:type="spellStart"/>
@@ -11245,6 +11274,7 @@
           <w:sz w:val="24"/>
           <w:szCs w:val="24"/>
         </w:rPr>
+        <w:lastRenderedPageBreak/>
         <w:t xml:space="preserve"> When prompted, select a TDT Tank to st</w:t>
       </w:r>
       <w:r>
@@ -12091,6 +12121,7 @@
           <w:szCs w:val="24"/>
           <w:highlight w:val="yellow"/>
         </w:rPr>
+        <w:lastRenderedPageBreak/>
         <w:t>[Need info here]</w:t>
       </w:r>
     </w:p>
@@ -12181,7 +12212,6 @@
           <w:szCs w:val="24"/>
           <w:highlight w:val="yellow"/>
         </w:rPr>
-        <w:lastRenderedPageBreak/>
         <w:br w:type="page"/>
       </w:r>
     </w:p>
@@ -16955,7 +16985,7 @@
   <a:extraClrSchemeLst/>
   <a:extLst>
     <a:ext uri="{05A4C25C-085E-4340-85A3-A5531E510DB2}">
-      <thm15:themeFamily xmlns="" xmlns:thm15="http://schemas.microsoft.com/office/thememl/2012/main" name="Office Theme" id="{62F939B6-93AF-4DB8-9C6B-D6C7DFDC589F}" vid="{4A3C46E8-61CC-4603-A589-7422A47A8E4A}"/>
+      <thm15:themeFamily xmlns:thm15="http://schemas.microsoft.com/office/thememl/2012/main" xmlns="" name="Office Theme" id="{62F939B6-93AF-4DB8-9C6B-D6C7DFDC589F}" vid="{4A3C46E8-61CC-4603-A589-7422A47A8E4A}"/>
     </a:ext>
   </a:extLst>
 </a:theme>
@@ -16966,7 +16996,7 @@
 </file>
 
 <file path=customXml/itemProps1.xml><?xml version="1.0" encoding="utf-8"?>
-<ds:datastoreItem xmlns:ds="http://schemas.openxmlformats.org/officeDocument/2006/customXml" ds:itemID="{9758F0BF-FF10-4AFE-B9CF-76F0DF45F999}">
+<ds:datastoreItem xmlns:ds="http://schemas.openxmlformats.org/officeDocument/2006/customXml" ds:itemID="{1B1331B3-BE7F-4911-A545-6459B38A1AC3}">
   <ds:schemaRefs>
     <ds:schemaRef ds:uri="http://schemas.openxmlformats.org/officeDocument/2006/bibliography"/>
   </ds:schemaRefs>

</xml_diff>

<commit_message>
First commit from 1012 rig. (+ another minor edit)
</commit_message>
<xml_diff>
--- a/UserFiles/SanesLab/EPSYCH_INSTRUCTIONS.docx
+++ b/UserFiles/SanesLab/EPSYCH_INSTRUCTIONS.docx
@@ -1922,7 +1922,27 @@
           <w:sz w:val="24"/>
           <w:szCs w:val="24"/>
         </w:rPr>
-        <w:t xml:space="preserve">. Document master </w:t>
+        <w:t xml:space="preserve">. </w:t>
+      </w:r>
+    </w:p>
+    <w:p>
+      <w:pPr>
+        <w:pStyle w:val="ListParagraph"/>
+        <w:spacing w:line="240" w:lineRule="auto"/>
+        <w:ind w:firstLine="720"/>
+        <w:rPr>
+          <w:rFonts w:ascii="Arial" w:hAnsi="Arial" w:cs="Arial"/>
+          <w:sz w:val="24"/>
+          <w:szCs w:val="24"/>
+        </w:rPr>
+      </w:pPr>
+      <w:r>
+        <w:rPr>
+          <w:rFonts w:ascii="Arial" w:hAnsi="Arial" w:cs="Arial"/>
+          <w:sz w:val="24"/>
+          <w:szCs w:val="24"/>
+        </w:rPr>
+        <w:t xml:space="preserve">Document master </w:t>
       </w:r>
       <w:proofErr w:type="spellStart"/>
       <w:r>
@@ -1945,8 +1965,8 @@
     </w:p>
     <w:p>
       <w:pPr>
-        <w:spacing w:line="360" w:lineRule="auto"/>
-        <w:ind w:left="720" w:firstLine="720"/>
+        <w:spacing w:line="240" w:lineRule="auto"/>
+        <w:ind w:left="1440" w:firstLine="720"/>
         <w:rPr>
           <w:rFonts w:ascii="Arial" w:hAnsi="Arial" w:cs="Arial"/>
           <w:sz w:val="24"/>
@@ -2003,8 +2023,8 @@
     </w:p>
     <w:p>
       <w:pPr>
-        <w:spacing w:line="360" w:lineRule="auto"/>
-        <w:ind w:left="720" w:firstLine="720"/>
+        <w:spacing w:line="240" w:lineRule="auto"/>
+        <w:ind w:left="1440" w:firstLine="720"/>
         <w:rPr>
           <w:rFonts w:ascii="Arial" w:hAnsi="Arial" w:cs="Arial"/>
           <w:sz w:val="24"/>
@@ -2035,6 +2055,67 @@
           <w:szCs w:val="24"/>
         </w:rPr>
         <w:t>awakebehav1ng</w:t>
+      </w:r>
+    </w:p>
+    <w:p>
+      <w:pPr>
+        <w:pStyle w:val="ListParagraph"/>
+        <w:numPr>
+          <w:ilvl w:val="1"/>
+          <w:numId w:val="12"/>
+        </w:numPr>
+        <w:spacing w:line="360" w:lineRule="auto"/>
+        <w:rPr>
+          <w:rFonts w:ascii="Arial" w:hAnsi="Arial" w:cs="Arial"/>
+          <w:sz w:val="24"/>
+          <w:szCs w:val="24"/>
+        </w:rPr>
+      </w:pPr>
+      <w:r>
+        <w:rPr>
+          <w:rFonts w:ascii="Arial" w:hAnsi="Arial" w:cs="Arial"/>
+          <w:b/>
+          <w:color w:val="538135" w:themeColor="accent6" w:themeShade="BF"/>
+          <w:sz w:val="24"/>
+          <w:szCs w:val="24"/>
+          <w:u w:val="single"/>
+        </w:rPr>
+        <w:t>Pull</w:t>
+      </w:r>
+      <w:r>
+        <w:rPr>
+          <w:rFonts w:ascii="Arial" w:hAnsi="Arial" w:cs="Arial"/>
+          <w:color w:val="538135" w:themeColor="accent6" w:themeShade="BF"/>
+          <w:sz w:val="24"/>
+          <w:szCs w:val="24"/>
+        </w:rPr>
+        <w:t xml:space="preserve"> </w:t>
+      </w:r>
+      <w:r>
+        <w:rPr>
+          <w:rFonts w:ascii="Arial" w:hAnsi="Arial" w:cs="Arial"/>
+          <w:sz w:val="24"/>
+          <w:szCs w:val="24"/>
+        </w:rPr>
+        <w:t xml:space="preserve">from the </w:t>
+      </w:r>
+      <w:proofErr w:type="spellStart"/>
+      <w:r>
+        <w:rPr>
+          <w:rFonts w:ascii="Arial" w:hAnsi="Arial" w:cs="Arial"/>
+          <w:sz w:val="24"/>
+          <w:szCs w:val="24"/>
+        </w:rPr>
+        <w:t>SanesLab</w:t>
+      </w:r>
+      <w:proofErr w:type="spellEnd"/>
+      <w:r>
+        <w:rPr>
+          <w:rFonts w:ascii="Arial" w:hAnsi="Arial" w:cs="Arial"/>
+          <w:sz w:val="24"/>
+          <w:szCs w:val="24"/>
+        </w:rPr>
+        <w:t xml:space="preserve"> remote repository regularly, to ensure that all rigs are synchronized and using up-to-date programs. </w:t>
       </w:r>
       <w:bookmarkStart w:id="0" w:name="_GoBack"/>
       <w:bookmarkEnd w:id="0"/>
@@ -2043,7 +2124,7 @@
       <w:pPr>
         <w:pStyle w:val="ListParagraph"/>
         <w:numPr>
-          <w:ilvl w:val="0"/>
+          <w:ilvl w:val="1"/>
           <w:numId w:val="12"/>
         </w:numPr>
         <w:spacing w:line="360" w:lineRule="auto"/>
@@ -2059,6 +2140,133 @@
           <w:sz w:val="24"/>
           <w:szCs w:val="24"/>
         </w:rPr>
+        <w:t xml:space="preserve">When a change warranting documentation is made, </w:t>
+      </w:r>
+      <w:r>
+        <w:rPr>
+          <w:rFonts w:ascii="Arial" w:hAnsi="Arial" w:cs="Arial"/>
+          <w:b/>
+          <w:color w:val="538135" w:themeColor="accent6" w:themeShade="BF"/>
+          <w:sz w:val="24"/>
+          <w:szCs w:val="24"/>
+          <w:u w:val="single"/>
+        </w:rPr>
+        <w:t>C</w:t>
+      </w:r>
+      <w:r>
+        <w:rPr>
+          <w:rFonts w:ascii="Arial" w:hAnsi="Arial" w:cs="Arial"/>
+          <w:b/>
+          <w:color w:val="538135" w:themeColor="accent6" w:themeShade="BF"/>
+          <w:sz w:val="24"/>
+          <w:szCs w:val="24"/>
+          <w:u w:val="single"/>
+        </w:rPr>
+        <w:t>ommit</w:t>
+      </w:r>
+      <w:r>
+        <w:rPr>
+          <w:rFonts w:ascii="Arial" w:hAnsi="Arial" w:cs="Arial"/>
+          <w:color w:val="538135" w:themeColor="accent6" w:themeShade="BF"/>
+          <w:sz w:val="24"/>
+          <w:szCs w:val="24"/>
+        </w:rPr>
+        <w:t xml:space="preserve"> </w:t>
+      </w:r>
+      <w:r>
+        <w:rPr>
+          <w:rFonts w:ascii="Arial" w:hAnsi="Arial" w:cs="Arial"/>
+          <w:sz w:val="24"/>
+          <w:szCs w:val="24"/>
+        </w:rPr>
+        <w:t>and</w:t>
+      </w:r>
+      <w:r>
+        <w:rPr>
+          <w:rFonts w:ascii="Arial" w:hAnsi="Arial" w:cs="Arial"/>
+          <w:sz w:val="24"/>
+          <w:szCs w:val="24"/>
+        </w:rPr>
+        <w:t xml:space="preserve"> </w:t>
+      </w:r>
+      <w:r>
+        <w:rPr>
+          <w:rFonts w:ascii="Arial" w:hAnsi="Arial" w:cs="Arial"/>
+          <w:b/>
+          <w:color w:val="538135" w:themeColor="accent6" w:themeShade="BF"/>
+          <w:sz w:val="24"/>
+          <w:szCs w:val="24"/>
+          <w:u w:val="single"/>
+        </w:rPr>
+        <w:t>P</w:t>
+      </w:r>
+      <w:r>
+        <w:rPr>
+          <w:rFonts w:ascii="Arial" w:hAnsi="Arial" w:cs="Arial"/>
+          <w:b/>
+          <w:color w:val="538135" w:themeColor="accent6" w:themeShade="BF"/>
+          <w:sz w:val="24"/>
+          <w:szCs w:val="24"/>
+          <w:u w:val="single"/>
+        </w:rPr>
+        <w:t>ush</w:t>
+      </w:r>
+      <w:r>
+        <w:rPr>
+          <w:rFonts w:ascii="Arial" w:hAnsi="Arial" w:cs="Arial"/>
+          <w:color w:val="538135" w:themeColor="accent6" w:themeShade="BF"/>
+          <w:sz w:val="24"/>
+          <w:szCs w:val="24"/>
+        </w:rPr>
+        <w:t xml:space="preserve"> </w:t>
+      </w:r>
+      <w:r>
+        <w:rPr>
+          <w:rFonts w:ascii="Arial" w:hAnsi="Arial" w:cs="Arial"/>
+          <w:sz w:val="24"/>
+          <w:szCs w:val="24"/>
+        </w:rPr>
+        <w:t xml:space="preserve">to the remote repository, the </w:t>
+      </w:r>
+      <w:proofErr w:type="spellStart"/>
+      <w:r>
+        <w:rPr>
+          <w:rFonts w:ascii="Arial" w:hAnsi="Arial" w:cs="Arial"/>
+          <w:sz w:val="24"/>
+          <w:szCs w:val="24"/>
+        </w:rPr>
+        <w:t>SanesLab</w:t>
+      </w:r>
+      <w:proofErr w:type="spellEnd"/>
+      <w:r>
+        <w:rPr>
+          <w:rFonts w:ascii="Arial" w:hAnsi="Arial" w:cs="Arial"/>
+          <w:sz w:val="24"/>
+          <w:szCs w:val="24"/>
+        </w:rPr>
+        <w:t xml:space="preserve"> fork URL. </w:t>
+      </w:r>
+    </w:p>
+    <w:p>
+      <w:pPr>
+        <w:pStyle w:val="ListParagraph"/>
+        <w:numPr>
+          <w:ilvl w:val="1"/>
+          <w:numId w:val="12"/>
+        </w:numPr>
+        <w:spacing w:line="360" w:lineRule="auto"/>
+        <w:rPr>
+          <w:rFonts w:ascii="Arial" w:hAnsi="Arial" w:cs="Arial"/>
+          <w:sz w:val="24"/>
+          <w:szCs w:val="24"/>
+        </w:rPr>
+      </w:pPr>
+      <w:r>
+        <w:rPr>
+          <w:rFonts w:ascii="Arial" w:hAnsi="Arial" w:cs="Arial"/>
+          <w:sz w:val="24"/>
+          <w:szCs w:val="24"/>
+        </w:rPr>
         <w:t xml:space="preserve">After significant commits, </w:t>
       </w:r>
       <w:r>
@@ -2093,7 +2301,56 @@
           <w:sz w:val="24"/>
           <w:szCs w:val="24"/>
         </w:rPr>
-        <w:t xml:space="preserve">create a pull request to merge changes back into the master </w:t>
+        <w:t>create a</w:t>
+      </w:r>
+      <w:r>
+        <w:rPr>
+          <w:rFonts w:ascii="Arial" w:hAnsi="Arial" w:cs="Arial"/>
+          <w:sz w:val="24"/>
+          <w:szCs w:val="24"/>
+        </w:rPr>
+        <w:t xml:space="preserve"> </w:t>
+      </w:r>
+      <w:proofErr w:type="gramStart"/>
+      <w:r>
+        <w:rPr>
+          <w:rFonts w:ascii="Arial" w:hAnsi="Arial" w:cs="Arial"/>
+          <w:b/>
+          <w:color w:val="538135" w:themeColor="accent6" w:themeShade="BF"/>
+          <w:sz w:val="24"/>
+          <w:szCs w:val="24"/>
+          <w:u w:val="single"/>
+        </w:rPr>
+        <w:t>New</w:t>
+      </w:r>
+      <w:proofErr w:type="gramEnd"/>
+      <w:r>
+        <w:rPr>
+          <w:rFonts w:ascii="Arial" w:hAnsi="Arial" w:cs="Arial"/>
+          <w:b/>
+          <w:color w:val="538135" w:themeColor="accent6" w:themeShade="BF"/>
+          <w:sz w:val="24"/>
+          <w:szCs w:val="24"/>
+          <w:u w:val="single"/>
+        </w:rPr>
+        <w:t xml:space="preserve"> pull request</w:t>
+      </w:r>
+      <w:r>
+        <w:rPr>
+          <w:rFonts w:ascii="Arial" w:hAnsi="Arial" w:cs="Arial"/>
+          <w:color w:val="538135" w:themeColor="accent6" w:themeShade="BF"/>
+          <w:sz w:val="24"/>
+          <w:szCs w:val="24"/>
+        </w:rPr>
+        <w:t xml:space="preserve"> </w:t>
+      </w:r>
+      <w:r>
+        <w:rPr>
+          <w:rFonts w:ascii="Arial" w:hAnsi="Arial" w:cs="Arial"/>
+          <w:sz w:val="24"/>
+          <w:szCs w:val="24"/>
+        </w:rPr>
+        <w:t xml:space="preserve">to merge changes back into the master </w:t>
       </w:r>
       <w:proofErr w:type="spellStart"/>
       <w:r>
@@ -2686,6 +2943,7 @@
           <w:sz w:val="24"/>
           <w:szCs w:val="24"/>
         </w:rPr>
+        <w:lastRenderedPageBreak/>
         <w:t>Set the sampling rate to 10</w:t>
       </w:r>
       <w:r>
@@ -2759,14 +3017,7 @@
         <w:rPr>
           <w:rStyle w:val="IntenseEmphasis"/>
         </w:rPr>
-        <w:t xml:space="preserve">. To </w:t>
-      </w:r>
-      <w:r>
-        <w:rPr>
-          <w:rStyle w:val="IntenseEmphasis"/>
-        </w:rPr>
-        <w:lastRenderedPageBreak/>
-        <w:t xml:space="preserve">amplify the recorded signal, set the </w:t>
+        <w:t xml:space="preserve">. To amplify the recorded signal, set the </w:t>
       </w:r>
       <w:r>
         <w:rPr>
@@ -3487,6 +3738,7 @@
           <w:sz w:val="24"/>
           <w:szCs w:val="24"/>
         </w:rPr>
+        <w:lastRenderedPageBreak/>
         <w:t xml:space="preserve">Rename </w:t>
       </w:r>
       <w:r>
@@ -3639,7 +3891,6 @@
           <w:sz w:val="24"/>
           <w:szCs w:val="24"/>
         </w:rPr>
-        <w:lastRenderedPageBreak/>
         <w:t>Remove any parameters that you don’t want to rove systematically during the experiment</w:t>
       </w:r>
       <w:r>
@@ -4525,6 +4776,7 @@
         <w:rPr>
           <w:rStyle w:val="TitleChar"/>
         </w:rPr>
+        <w:lastRenderedPageBreak/>
         <w:t>RespWinDelay</w:t>
       </w:r>
       <w:proofErr w:type="spellEnd"/>
@@ -4687,7 +4939,6 @@
           <w:sz w:val="24"/>
           <w:szCs w:val="24"/>
         </w:rPr>
-        <w:lastRenderedPageBreak/>
         <w:t xml:space="preserve">                </w:t>
       </w:r>
       <w:proofErr w:type="gramStart"/>
@@ -5475,7 +5726,16 @@
           <w:sz w:val="24"/>
           <w:szCs w:val="24"/>
         </w:rPr>
-        <w:t>Alternatively, if you want to use pre-generated WAV files as your stimuli, you can check the box in the WAV column. A new window will open, allowing you to select WAV files and add them to a list. The order of the files in the table is the order for the specified parameter tag.</w:t>
+        <w:t xml:space="preserve">Alternatively, if you want to use pre-generated WAV files as your stimuli, you can check the box in the WAV column. A new window will open, allowing you to select WAV files and add them to a list. The order of the files in the table is the </w:t>
+      </w:r>
+      <w:r>
+        <w:rPr>
+          <w:rFonts w:ascii="Arial" w:hAnsi="Arial" w:cs="Arial"/>
+          <w:sz w:val="24"/>
+          <w:szCs w:val="24"/>
+        </w:rPr>
+        <w:lastRenderedPageBreak/>
+        <w:t>order for the specified parameter tag.</w:t>
       </w:r>
       <w:r>
         <w:rPr>
@@ -5559,7 +5819,6 @@
           <w:sz w:val="24"/>
           <w:szCs w:val="24"/>
         </w:rPr>
-        <w:lastRenderedPageBreak/>
         <w:t xml:space="preserve">If you want certain variables to co-vary, you can link them together using the </w:t>
       </w:r>
       <w:r>
@@ -6009,6 +6268,7 @@
           <w:sz w:val="24"/>
           <w:szCs w:val="24"/>
         </w:rPr>
+        <w:lastRenderedPageBreak/>
         <w:t xml:space="preserve">Check </w:t>
       </w:r>
       <w:r>
@@ -6152,7 +6412,6 @@
           <w:sz w:val="24"/>
           <w:szCs w:val="24"/>
         </w:rPr>
-        <w:lastRenderedPageBreak/>
         <w:t xml:space="preserve">Click on </w:t>
       </w:r>
       <w:r>
@@ -6984,6 +7243,7 @@
           <w:sz w:val="24"/>
           <w:szCs w:val="24"/>
         </w:rPr>
+        <w:lastRenderedPageBreak/>
         <w:t>Unc</w:t>
       </w:r>
       <w:r>
@@ -7072,7 +7332,6 @@
           <w:sz w:val="24"/>
           <w:szCs w:val="24"/>
         </w:rPr>
-        <w:lastRenderedPageBreak/>
         <w:t>On the left side of the window, enter the desired inter-trial interval (ITI) in msec.</w:t>
       </w:r>
       <w:r>
@@ -7874,6 +8133,7 @@
           <w:sz w:val="24"/>
           <w:szCs w:val="24"/>
         </w:rPr>
+        <w:lastRenderedPageBreak/>
         <w:t xml:space="preserve">Enter </w:t>
       </w:r>
       <w:proofErr w:type="spellStart"/>
@@ -8098,14 +8358,7 @@
         <w:rPr>
           <w:rStyle w:val="IntenseEmphasis"/>
         </w:rPr>
-        <w:t xml:space="preserve">begins  </w:t>
-      </w:r>
-      <w:r>
-        <w:rPr>
-          <w:rStyle w:val="IntenseEmphasis"/>
-        </w:rPr>
-        <w:lastRenderedPageBreak/>
-        <w:t>with</w:t>
+        <w:t>begins  with</w:t>
       </w:r>
       <w:proofErr w:type="gramEnd"/>
       <w:r>
@@ -9023,7 +9276,6 @@
           <w:sz w:val="24"/>
           <w:szCs w:val="24"/>
         </w:rPr>
-        <w:lastRenderedPageBreak/>
         <w:t xml:space="preserve">In </w:t>
       </w:r>
       <w:r>
@@ -9874,6 +10126,7 @@
         <w:rPr>
           <w:rStyle w:val="TitleChar"/>
         </w:rPr>
+        <w:lastRenderedPageBreak/>
         <w:t>eNeu</w:t>
       </w:r>
       <w:proofErr w:type="spellEnd"/>
@@ -10153,7 +10406,6 @@
           <w:sz w:val="24"/>
           <w:szCs w:val="24"/>
         </w:rPr>
-        <w:lastRenderedPageBreak/>
         <w:t xml:space="preserve">Click on the grey </w:t>
       </w:r>
       <w:r>
@@ -11069,6 +11321,7 @@
           <w:sz w:val="22"/>
           <w:szCs w:val="22"/>
         </w:rPr>
+        <w:lastRenderedPageBreak/>
         <w:t>Edit Protocol</w:t>
       </w:r>
       <w:r>
@@ -11274,7 +11527,6 @@
           <w:sz w:val="24"/>
           <w:szCs w:val="24"/>
         </w:rPr>
-        <w:lastRenderedPageBreak/>
         <w:t xml:space="preserve"> When prompted, select a TDT Tank to st</w:t>
       </w:r>
       <w:r>
@@ -12121,7 +12373,6 @@
           <w:szCs w:val="24"/>
           <w:highlight w:val="yellow"/>
         </w:rPr>
-        <w:lastRenderedPageBreak/>
         <w:t>[Need info here]</w:t>
       </w:r>
     </w:p>
@@ -16985,7 +17236,7 @@
   <a:extraClrSchemeLst/>
   <a:extLst>
     <a:ext uri="{05A4C25C-085E-4340-85A3-A5531E510DB2}">
-      <thm15:themeFamily xmlns:thm15="http://schemas.microsoft.com/office/thememl/2012/main" xmlns="" name="Office Theme" id="{62F939B6-93AF-4DB8-9C6B-D6C7DFDC589F}" vid="{4A3C46E8-61CC-4603-A589-7422A47A8E4A}"/>
+      <thm15:themeFamily xmlns="" xmlns:thm15="http://schemas.microsoft.com/office/thememl/2012/main" name="Office Theme" id="{62F939B6-93AF-4DB8-9C6B-D6C7DFDC589F}" vid="{4A3C46E8-61CC-4603-A589-7422A47A8E4A}"/>
     </a:ext>
   </a:extLst>
 </a:theme>
@@ -16996,7 +17247,7 @@
 </file>
 
 <file path=customXml/itemProps1.xml><?xml version="1.0" encoding="utf-8"?>
-<ds:datastoreItem xmlns:ds="http://schemas.openxmlformats.org/officeDocument/2006/customXml" ds:itemID="{1B1331B3-BE7F-4911-A545-6459B38A1AC3}">
+<ds:datastoreItem xmlns:ds="http://schemas.openxmlformats.org/officeDocument/2006/customXml" ds:itemID="{4408F3A1-773B-4D53-A8D5-345762C96765}">
   <ds:schemaRefs>
     <ds:schemaRef ds:uri="http://schemas.openxmlformats.org/officeDocument/2006/bibliography"/>
   </ds:schemaRefs>

</xml_diff>

<commit_message>
replacing the Instruction doc with the edited one from computer in 1012
</commit_message>
<xml_diff>
--- a/UserFiles/SanesLab/EPSYCH_INSTRUCTIONS.docx
+++ b/UserFiles/SanesLab/EPSYCH_INSTRUCTIONS.docx
@@ -303,7 +303,44 @@
           <w:sz w:val="24"/>
           <w:szCs w:val="24"/>
         </w:rPr>
+        <w:fldChar w:fldCharType="begin"/>
+      </w:r>
+      <w:r>
+        <w:rPr>
+          <w:rStyle w:val="BookTitle"/>
+          <w:sz w:val="24"/>
+          <w:szCs w:val="24"/>
+        </w:rPr>
+        <w:instrText xml:space="preserve"> REF _Ref438457999 \h </w:instrText>
+      </w:r>
+      <w:r>
+        <w:rPr>
+          <w:rStyle w:val="BookTitle"/>
+          <w:sz w:val="24"/>
+          <w:szCs w:val="24"/>
+        </w:rPr>
+      </w:r>
+      <w:r>
+        <w:rPr>
+          <w:rStyle w:val="BookTitle"/>
+          <w:sz w:val="24"/>
+          <w:szCs w:val="24"/>
+        </w:rPr>
+        <w:fldChar w:fldCharType="separate"/>
+      </w:r>
+      <w:r>
+        <w:rPr>
+          <w:rStyle w:val="BookTitle"/>
+        </w:rPr>
         <w:t>SETUP</w:t>
+      </w:r>
+      <w:r>
+        <w:rPr>
+          <w:rStyle w:val="BookTitle"/>
+          <w:sz w:val="24"/>
+          <w:szCs w:val="24"/>
+        </w:rPr>
+        <w:fldChar w:fldCharType="end"/>
       </w:r>
     </w:p>
     <w:p>
@@ -327,7 +364,64 @@
           <w:sz w:val="24"/>
           <w:szCs w:val="24"/>
         </w:rPr>
-        <w:t>SPEAKER CALIBRATION</w:t>
+        <w:fldChar w:fldCharType="begin"/>
+      </w:r>
+      <w:r>
+        <w:rPr>
+          <w:rStyle w:val="BookTitle"/>
+          <w:sz w:val="24"/>
+          <w:szCs w:val="24"/>
+        </w:rPr>
+        <w:instrText xml:space="preserve"> REF _Ref438458089 \h </w:instrText>
+      </w:r>
+      <w:r>
+        <w:rPr>
+          <w:rStyle w:val="BookTitle"/>
+          <w:sz w:val="24"/>
+          <w:szCs w:val="24"/>
+        </w:rPr>
+      </w:r>
+      <w:r>
+        <w:rPr>
+          <w:rStyle w:val="BookTitle"/>
+          <w:sz w:val="24"/>
+          <w:szCs w:val="24"/>
+        </w:rPr>
+        <w:fldChar w:fldCharType="separate"/>
+      </w:r>
+      <w:r>
+        <w:rPr>
+          <w:rStyle w:val="BookTitle"/>
+        </w:rPr>
+        <w:t>SPEAKE</w:t>
+      </w:r>
+      <w:r>
+        <w:rPr>
+          <w:rStyle w:val="BookTitle"/>
+        </w:rPr>
+        <w:t>R</w:t>
+      </w:r>
+      <w:r>
+        <w:rPr>
+          <w:rStyle w:val="BookTitle"/>
+        </w:rPr>
+        <w:t xml:space="preserve"> CALIBRATION</w:t>
+      </w:r>
+      <w:r>
+        <w:rPr>
+          <w:rStyle w:val="BookTitle"/>
+          <w:sz w:val="24"/>
+          <w:szCs w:val="24"/>
+        </w:rPr>
+        <w:fldChar w:fldCharType="end"/>
+      </w:r>
+      <w:r>
+        <w:rPr>
+          <w:rStyle w:val="BookTitle"/>
+          <w:sz w:val="24"/>
+          <w:szCs w:val="24"/>
+        </w:rPr>
+        <w:t xml:space="preserve"> </w:t>
       </w:r>
     </w:p>
     <w:p>
@@ -351,7 +445,52 @@
           <w:sz w:val="24"/>
           <w:szCs w:val="24"/>
         </w:rPr>
+        <w:fldChar w:fldCharType="begin"/>
+      </w:r>
+      <w:r>
+        <w:rPr>
+          <w:rStyle w:val="BookTitle"/>
+          <w:sz w:val="24"/>
+          <w:szCs w:val="24"/>
+        </w:rPr>
+        <w:instrText xml:space="preserve"> REF _Ref438458116 \h </w:instrText>
+      </w:r>
+      <w:r>
+        <w:rPr>
+          <w:rStyle w:val="BookTitle"/>
+          <w:sz w:val="24"/>
+          <w:szCs w:val="24"/>
+        </w:rPr>
+      </w:r>
+      <w:r>
+        <w:rPr>
+          <w:rStyle w:val="BookTitle"/>
+          <w:sz w:val="24"/>
+          <w:szCs w:val="24"/>
+        </w:rPr>
+        <w:fldChar w:fldCharType="separate"/>
+      </w:r>
+      <w:r>
+        <w:rPr>
+          <w:rStyle w:val="BookTitle"/>
+        </w:rPr>
         <w:t>DESIGNING EXPERIMENTS</w:t>
+      </w:r>
+      <w:r>
+        <w:rPr>
+          <w:rStyle w:val="BookTitle"/>
+          <w:sz w:val="24"/>
+          <w:szCs w:val="24"/>
+        </w:rPr>
+        <w:fldChar w:fldCharType="end"/>
+      </w:r>
+      <w:r>
+        <w:rPr>
+          <w:rStyle w:val="BookTitle"/>
+          <w:sz w:val="24"/>
+          <w:szCs w:val="24"/>
+        </w:rPr>
+        <w:t xml:space="preserve"> </w:t>
       </w:r>
     </w:p>
     <w:p>
@@ -375,7 +514,52 @@
           <w:sz w:val="24"/>
           <w:szCs w:val="24"/>
         </w:rPr>
+        <w:fldChar w:fldCharType="begin"/>
+      </w:r>
+      <w:r>
+        <w:rPr>
+          <w:rStyle w:val="BookTitle"/>
+          <w:sz w:val="24"/>
+          <w:szCs w:val="24"/>
+        </w:rPr>
+        <w:instrText xml:space="preserve"> REF _Ref438458133 \h </w:instrText>
+      </w:r>
+      <w:r>
+        <w:rPr>
+          <w:rStyle w:val="BookTitle"/>
+          <w:sz w:val="24"/>
+          <w:szCs w:val="24"/>
+        </w:rPr>
+      </w:r>
+      <w:r>
+        <w:rPr>
+          <w:rStyle w:val="BookTitle"/>
+          <w:sz w:val="24"/>
+          <w:szCs w:val="24"/>
+        </w:rPr>
+        <w:fldChar w:fldCharType="separate"/>
+      </w:r>
+      <w:r>
+        <w:rPr>
+          <w:rStyle w:val="BookTitle"/>
+        </w:rPr>
         <w:t>RUNNING EXPERIMENTS</w:t>
+      </w:r>
+      <w:r>
+        <w:rPr>
+          <w:rStyle w:val="BookTitle"/>
+          <w:sz w:val="24"/>
+          <w:szCs w:val="24"/>
+        </w:rPr>
+        <w:fldChar w:fldCharType="end"/>
+      </w:r>
+      <w:r>
+        <w:rPr>
+          <w:rStyle w:val="BookTitle"/>
+          <w:sz w:val="24"/>
+          <w:szCs w:val="24"/>
+        </w:rPr>
+        <w:t xml:space="preserve"> </w:t>
       </w:r>
     </w:p>
     <w:p>
@@ -399,7 +583,52 @@
           <w:sz w:val="24"/>
           <w:szCs w:val="24"/>
         </w:rPr>
-        <w:t>extracting and analyzing data</w:t>
+        <w:fldChar w:fldCharType="begin"/>
+      </w:r>
+      <w:r>
+        <w:rPr>
+          <w:rStyle w:val="BookTitle"/>
+          <w:sz w:val="24"/>
+          <w:szCs w:val="24"/>
+        </w:rPr>
+        <w:instrText xml:space="preserve"> REF _Ref438458152 \h </w:instrText>
+      </w:r>
+      <w:r>
+        <w:rPr>
+          <w:rStyle w:val="BookTitle"/>
+          <w:sz w:val="24"/>
+          <w:szCs w:val="24"/>
+        </w:rPr>
+      </w:r>
+      <w:r>
+        <w:rPr>
+          <w:rStyle w:val="BookTitle"/>
+          <w:sz w:val="24"/>
+          <w:szCs w:val="24"/>
+        </w:rPr>
+        <w:fldChar w:fldCharType="separate"/>
+      </w:r>
+      <w:r>
+        <w:rPr>
+          <w:rStyle w:val="BookTitle"/>
+        </w:rPr>
+        <w:t>Extracting AND ANALYZING data</w:t>
+      </w:r>
+      <w:r>
+        <w:rPr>
+          <w:rStyle w:val="BookTitle"/>
+          <w:sz w:val="24"/>
+          <w:szCs w:val="24"/>
+        </w:rPr>
+        <w:fldChar w:fldCharType="end"/>
+      </w:r>
+      <w:r>
+        <w:rPr>
+          <w:rStyle w:val="BookTitle"/>
+          <w:sz w:val="24"/>
+          <w:szCs w:val="24"/>
+        </w:rPr>
+        <w:t xml:space="preserve"> </w:t>
       </w:r>
     </w:p>
     <w:p>
@@ -427,7 +656,52 @@
           <w:sz w:val="24"/>
           <w:szCs w:val="24"/>
         </w:rPr>
-        <w:t>Additional Resources</w:t>
+        <w:fldChar w:fldCharType="begin"/>
+      </w:r>
+      <w:r>
+        <w:rPr>
+          <w:rStyle w:val="BookTitle"/>
+          <w:sz w:val="24"/>
+          <w:szCs w:val="24"/>
+        </w:rPr>
+        <w:instrText xml:space="preserve"> REF _Ref438458166 \h </w:instrText>
+      </w:r>
+      <w:r>
+        <w:rPr>
+          <w:rStyle w:val="BookTitle"/>
+          <w:sz w:val="24"/>
+          <w:szCs w:val="24"/>
+        </w:rPr>
+      </w:r>
+      <w:r>
+        <w:rPr>
+          <w:rStyle w:val="BookTitle"/>
+          <w:sz w:val="24"/>
+          <w:szCs w:val="24"/>
+        </w:rPr>
+        <w:fldChar w:fldCharType="separate"/>
+      </w:r>
+      <w:r>
+        <w:rPr>
+          <w:rStyle w:val="BookTitle"/>
+        </w:rPr>
+        <w:t>ADDITIONAL RESOURCES</w:t>
+      </w:r>
+      <w:r>
+        <w:rPr>
+          <w:rStyle w:val="BookTitle"/>
+          <w:sz w:val="24"/>
+          <w:szCs w:val="24"/>
+        </w:rPr>
+        <w:fldChar w:fldCharType="end"/>
+      </w:r>
+      <w:r>
+        <w:rPr>
+          <w:rStyle w:val="BookTitle"/>
+          <w:sz w:val="24"/>
+          <w:szCs w:val="24"/>
+        </w:rPr>
+        <w:t xml:space="preserve"> </w:t>
       </w:r>
     </w:p>
     <w:p>
@@ -470,12 +744,14 @@
           <w:rStyle w:val="BookTitle"/>
         </w:rPr>
       </w:pPr>
+      <w:bookmarkStart w:id="0" w:name="_Ref438457999"/>
       <w:r>
         <w:rPr>
           <w:rStyle w:val="BookTitle"/>
         </w:rPr>
         <w:t>SETUP</w:t>
       </w:r>
+      <w:bookmarkEnd w:id="0"/>
     </w:p>
     <w:p>
       <w:pPr>
@@ -776,6 +1052,7 @@
           <w:sz w:val="24"/>
           <w:szCs w:val="24"/>
         </w:rPr>
+        <w:lastRenderedPageBreak/>
         <w:tab/>
         <w:t>Custom made IR nose poke</w:t>
       </w:r>
@@ -804,7 +1081,6 @@
           <w:sz w:val="24"/>
           <w:szCs w:val="24"/>
         </w:rPr>
-        <w:lastRenderedPageBreak/>
         <w:tab/>
         <w:t>Custom made IR spout sensor</w:t>
       </w:r>
@@ -1768,7 +2044,16 @@
           <w:sz w:val="24"/>
           <w:szCs w:val="24"/>
         </w:rPr>
-        <w:t xml:space="preserve"> (for creating and running trial-based behavior protocols, </w:t>
+        <w:t xml:space="preserve"> (for creating and running </w:t>
+      </w:r>
+      <w:r>
+        <w:rPr>
+          <w:rFonts w:ascii="Arial" w:hAnsi="Arial" w:cs="Arial"/>
+          <w:sz w:val="24"/>
+          <w:szCs w:val="24"/>
+        </w:rPr>
+        <w:lastRenderedPageBreak/>
+        <w:t xml:space="preserve">trial-based behavior protocols, </w:t>
       </w:r>
       <w:proofErr w:type="spellStart"/>
       <w:r>
@@ -1817,7 +2102,6 @@
           <w:sz w:val="24"/>
           <w:szCs w:val="24"/>
         </w:rPr>
-        <w:lastRenderedPageBreak/>
         <w:t xml:space="preserve">Download the </w:t>
       </w:r>
       <w:proofErr w:type="spellStart"/>
@@ -2117,8 +2401,6 @@
         </w:rPr>
         <w:t xml:space="preserve"> remote repository regularly, to ensure that all rigs are synchronized and using up-to-date programs. </w:t>
       </w:r>
-      <w:bookmarkStart w:id="0" w:name="_GoBack"/>
-      <w:bookmarkEnd w:id="0"/>
     </w:p>
     <w:p>
       <w:pPr>
@@ -2470,12 +2752,14 @@
           <w:rStyle w:val="BookTitle"/>
         </w:rPr>
       </w:pPr>
+      <w:bookmarkStart w:id="1" w:name="_Ref438458089"/>
       <w:r>
         <w:rPr>
           <w:rStyle w:val="BookTitle"/>
         </w:rPr>
         <w:t>SPEAKER CALIBRATION</w:t>
       </w:r>
+      <w:bookmarkEnd w:id="1"/>
     </w:p>
     <w:p>
       <w:pPr>
@@ -2853,6 +3137,7 @@
           <w:sz w:val="24"/>
           <w:szCs w:val="24"/>
         </w:rPr>
+        <w:lastRenderedPageBreak/>
         <w:t xml:space="preserve">Click </w:t>
       </w:r>
       <w:r>
@@ -2943,7 +3228,6 @@
           <w:sz w:val="24"/>
           <w:szCs w:val="24"/>
         </w:rPr>
-        <w:lastRenderedPageBreak/>
         <w:t>Set the sampling rate to 10</w:t>
       </w:r>
       <w:r>
@@ -3266,6 +3550,75 @@
         </w:rPr>
         <w:t>.</w:t>
       </w:r>
+    </w:p>
+    <w:p>
+      <w:pPr>
+        <w:pStyle w:val="ListParagraph"/>
+        <w:numPr>
+          <w:ilvl w:val="0"/>
+          <w:numId w:val="14"/>
+        </w:numPr>
+        <w:spacing w:line="360" w:lineRule="auto"/>
+        <w:jc w:val="both"/>
+        <w:rPr>
+          <w:rFonts w:ascii="Arial" w:hAnsi="Arial" w:cs="Arial"/>
+          <w:b/>
+          <w:sz w:val="24"/>
+          <w:szCs w:val="24"/>
+        </w:rPr>
+      </w:pPr>
+      <w:r>
+        <w:rPr>
+          <w:rFonts w:ascii="Arial" w:hAnsi="Arial" w:cs="Arial"/>
+          <w:sz w:val="24"/>
+          <w:szCs w:val="24"/>
+        </w:rPr>
+        <w:t xml:space="preserve">Check calibration (how flat is the corrected output?) using </w:t>
+      </w:r>
+      <w:proofErr w:type="spellStart"/>
+      <w:r>
+        <w:rPr>
+          <w:rFonts w:ascii="Arial" w:hAnsi="Arial" w:cs="Arial"/>
+          <w:sz w:val="24"/>
+          <w:szCs w:val="24"/>
+        </w:rPr>
+        <w:t>PostCalibrationUtil</w:t>
+      </w:r>
+      <w:proofErr w:type="spellEnd"/>
+      <w:r>
+        <w:rPr>
+          <w:rFonts w:ascii="Arial" w:hAnsi="Arial" w:cs="Arial"/>
+          <w:sz w:val="24"/>
+          <w:szCs w:val="24"/>
+        </w:rPr>
+        <w:t xml:space="preserve"> program. </w:t>
+      </w:r>
+      <w:r>
+        <w:rPr>
+          <w:rStyle w:val="IntenseEmphasis"/>
+        </w:rPr>
+        <w:t xml:space="preserve">*Note: </w:t>
+      </w:r>
+      <w:r>
+        <w:rPr>
+          <w:rStyle w:val="IntenseEmphasis"/>
+        </w:rPr>
+        <w:t>Any program using Dan’s calibration macro MUST set the normalization parameter correctly.</w:t>
+      </w:r>
+      <w:bookmarkStart w:id="2" w:name="_GoBack"/>
+      <w:bookmarkEnd w:id="2"/>
+    </w:p>
+    <w:p>
+      <w:pPr>
+        <w:spacing w:line="360" w:lineRule="auto"/>
+        <w:jc w:val="both"/>
+        <w:rPr>
+          <w:rFonts w:ascii="Arial" w:hAnsi="Arial" w:cs="Arial"/>
+          <w:b/>
+          <w:sz w:val="24"/>
+          <w:szCs w:val="24"/>
+        </w:rPr>
+      </w:pPr>
     </w:p>
     <w:p>
       <w:pPr>
@@ -3328,12 +3681,14 @@
           <w:rStyle w:val="BookTitle"/>
         </w:rPr>
       </w:pPr>
+      <w:bookmarkStart w:id="3" w:name="_Ref438458116"/>
       <w:r>
         <w:rPr>
           <w:rStyle w:val="BookTitle"/>
         </w:rPr>
         <w:t>DESIGNING EXPERIMENTS</w:t>
       </w:r>
+      <w:bookmarkEnd w:id="3"/>
     </w:p>
     <w:p>
       <w:pPr>
@@ -3738,7 +4093,6 @@
           <w:sz w:val="24"/>
           <w:szCs w:val="24"/>
         </w:rPr>
-        <w:lastRenderedPageBreak/>
         <w:t xml:space="preserve">Rename </w:t>
       </w:r>
       <w:r>
@@ -4519,7 +4873,14 @@
         <w:rPr>
           <w:rStyle w:val="IntenseEmphasis"/>
         </w:rPr>
-        <w:t xml:space="preserve">, Noise, etc.).  The parameter must have the same name as the Calibration Utility macro in the </w:t>
+        <w:t xml:space="preserve">, Noise, etc.).  The parameter must </w:t>
+      </w:r>
+      <w:r>
+        <w:rPr>
+          <w:rStyle w:val="IntenseEmphasis"/>
+        </w:rPr>
+        <w:lastRenderedPageBreak/>
+        <w:t xml:space="preserve">have the same name as the Calibration Utility macro in the </w:t>
       </w:r>
       <w:proofErr w:type="spellStart"/>
       <w:r>
@@ -4776,7 +5137,6 @@
         <w:rPr>
           <w:rStyle w:val="TitleChar"/>
         </w:rPr>
-        <w:lastRenderedPageBreak/>
         <w:t>RespWinDelay</w:t>
       </w:r>
       <w:proofErr w:type="spellEnd"/>
@@ -5610,7 +5970,16 @@
           <w:sz w:val="24"/>
           <w:szCs w:val="24"/>
         </w:rPr>
-        <w:t xml:space="preserve">, and check the box in the </w:t>
+        <w:t xml:space="preserve">, and </w:t>
+      </w:r>
+      <w:r>
+        <w:rPr>
+          <w:rFonts w:ascii="Arial" w:hAnsi="Arial" w:cs="Arial"/>
+          <w:sz w:val="24"/>
+          <w:szCs w:val="24"/>
+        </w:rPr>
+        <w:lastRenderedPageBreak/>
+        <w:t xml:space="preserve">check the box in the </w:t>
       </w:r>
       <w:r>
         <w:rPr>
@@ -5726,16 +6095,7 @@
           <w:sz w:val="24"/>
           <w:szCs w:val="24"/>
         </w:rPr>
-        <w:t xml:space="preserve">Alternatively, if you want to use pre-generated WAV files as your stimuli, you can check the box in the WAV column. A new window will open, allowing you to select WAV files and add them to a list. The order of the files in the table is the </w:t>
-      </w:r>
-      <w:r>
-        <w:rPr>
-          <w:rFonts w:ascii="Arial" w:hAnsi="Arial" w:cs="Arial"/>
-          <w:sz w:val="24"/>
-          <w:szCs w:val="24"/>
-        </w:rPr>
-        <w:lastRenderedPageBreak/>
-        <w:t>order for the specified parameter tag.</w:t>
+        <w:t>Alternatively, if you want to use pre-generated WAV files as your stimuli, you can check the box in the WAV column. A new window will open, allowing you to select WAV files and add them to a list. The order of the files in the table is the order for the specified parameter tag.</w:t>
       </w:r>
       <w:r>
         <w:rPr>
@@ -6132,6 +6492,7 @@
           <w:sz w:val="24"/>
           <w:szCs w:val="24"/>
         </w:rPr>
+        <w:lastRenderedPageBreak/>
         <w:t xml:space="preserve">Check </w:t>
       </w:r>
       <w:r>
@@ -6268,7 +6629,6 @@
           <w:sz w:val="24"/>
           <w:szCs w:val="24"/>
         </w:rPr>
-        <w:lastRenderedPageBreak/>
         <w:t xml:space="preserve">Check </w:t>
       </w:r>
       <w:r>
@@ -7030,7 +7390,16 @@
           <w:sz w:val="24"/>
           <w:szCs w:val="24"/>
         </w:rPr>
-        <w:t xml:space="preserve"> by selecting the appropriate calibration file from the dropdown menu under the </w:t>
+        <w:t xml:space="preserve"> by selecting the appropriate calibration file from </w:t>
+      </w:r>
+      <w:r>
+        <w:rPr>
+          <w:rFonts w:ascii="Arial" w:hAnsi="Arial" w:cs="Arial"/>
+          <w:sz w:val="24"/>
+          <w:szCs w:val="24"/>
+        </w:rPr>
+        <w:lastRenderedPageBreak/>
+        <w:t xml:space="preserve">the dropdown menu under the </w:t>
       </w:r>
       <w:proofErr w:type="spellStart"/>
       <w:r>
@@ -7243,7 +7612,6 @@
           <w:sz w:val="24"/>
           <w:szCs w:val="24"/>
         </w:rPr>
-        <w:lastRenderedPageBreak/>
         <w:t>Unc</w:t>
       </w:r>
       <w:r>
@@ -7489,12 +7857,14 @@
           <w:rStyle w:val="BookTitle"/>
         </w:rPr>
       </w:pPr>
+      <w:bookmarkStart w:id="4" w:name="_Ref438458133"/>
       <w:r>
         <w:rPr>
           <w:rStyle w:val="BookTitle"/>
         </w:rPr>
         <w:t>RUNNING EXPERIMENTS</w:t>
       </w:r>
+      <w:bookmarkEnd w:id="4"/>
     </w:p>
     <w:p>
       <w:pPr>
@@ -7784,6 +8154,7 @@
           <w:sz w:val="24"/>
           <w:szCs w:val="24"/>
         </w:rPr>
+        <w:lastRenderedPageBreak/>
         <w:t xml:space="preserve">In the Error Timer Function box, enter </w:t>
       </w:r>
       <w:proofErr w:type="spellStart"/>
@@ -8133,7 +8504,6 @@
           <w:sz w:val="24"/>
           <w:szCs w:val="24"/>
         </w:rPr>
-        <w:lastRenderedPageBreak/>
         <w:t xml:space="preserve">Enter </w:t>
       </w:r>
       <w:proofErr w:type="spellStart"/>
@@ -8931,6 +9301,7 @@
           <w:sz w:val="24"/>
           <w:szCs w:val="24"/>
         </w:rPr>
+        <w:lastRenderedPageBreak/>
         <w:t>Save the file when prompted.</w:t>
       </w:r>
       <w:r>
@@ -9866,6 +10237,7 @@
           <w:sz w:val="24"/>
           <w:szCs w:val="24"/>
         </w:rPr>
+        <w:lastRenderedPageBreak/>
         <w:t xml:space="preserve">Click on the </w:t>
       </w:r>
       <w:r>
@@ -10126,7 +10498,6 @@
         <w:rPr>
           <w:rStyle w:val="TitleChar"/>
         </w:rPr>
-        <w:lastRenderedPageBreak/>
         <w:t>eNeu</w:t>
       </w:r>
       <w:proofErr w:type="spellEnd"/>
@@ -11100,6 +11471,7 @@
           <w:sz w:val="24"/>
           <w:szCs w:val="24"/>
         </w:rPr>
+        <w:lastRenderedPageBreak/>
         <w:t xml:space="preserve">With </w:t>
       </w:r>
       <w:proofErr w:type="spellStart"/>
@@ -11321,7 +11693,6 @@
           <w:sz w:val="22"/>
           <w:szCs w:val="22"/>
         </w:rPr>
-        <w:lastRenderedPageBreak/>
         <w:t>Edit Protocol</w:t>
       </w:r>
       <w:r>
@@ -12127,6 +12498,7 @@
           <w:sz w:val="24"/>
           <w:szCs w:val="24"/>
         </w:rPr>
+        <w:lastRenderedPageBreak/>
         <w:t xml:space="preserve">Progress for the current experiment is displayed on the right. </w:t>
       </w:r>
       <w:r>
@@ -12200,12 +12572,14 @@
           <w:rStyle w:val="BookTitle"/>
         </w:rPr>
       </w:pPr>
+      <w:bookmarkStart w:id="5" w:name="_Ref438458152"/>
       <w:r>
         <w:rPr>
           <w:rStyle w:val="BookTitle"/>
         </w:rPr>
         <w:t>Extracting AND ANALYZING data</w:t>
       </w:r>
+      <w:bookmarkEnd w:id="5"/>
     </w:p>
     <w:p>
       <w:pPr>
@@ -12479,6 +12853,7 @@
           <w:rStyle w:val="BookTitle"/>
         </w:rPr>
       </w:pPr>
+      <w:bookmarkStart w:id="6" w:name="_Ref438458166"/>
       <w:r>
         <w:rPr>
           <w:rStyle w:val="BookTitle"/>
@@ -12486,6 +12861,7 @@
         <w:lastRenderedPageBreak/>
         <w:t>ADDITIONAL RESOURCES</w:t>
       </w:r>
+      <w:bookmarkEnd w:id="6"/>
     </w:p>
     <w:p>
       <w:pPr>
@@ -17236,7 +17612,7 @@
   <a:extraClrSchemeLst/>
   <a:extLst>
     <a:ext uri="{05A4C25C-085E-4340-85A3-A5531E510DB2}">
-      <thm15:themeFamily xmlns="" xmlns:thm15="http://schemas.microsoft.com/office/thememl/2012/main" name="Office Theme" id="{62F939B6-93AF-4DB8-9C6B-D6C7DFDC589F}" vid="{4A3C46E8-61CC-4603-A589-7422A47A8E4A}"/>
+      <thm15:themeFamily xmlns:thm15="http://schemas.microsoft.com/office/thememl/2012/main" xmlns="" name="Office Theme" id="{62F939B6-93AF-4DB8-9C6B-D6C7DFDC589F}" vid="{4A3C46E8-61CC-4603-A589-7422A47A8E4A}"/>
     </a:ext>
   </a:extLst>
 </a:theme>
@@ -17247,7 +17623,7 @@
 </file>
 
 <file path=customXml/itemProps1.xml><?xml version="1.0" encoding="utf-8"?>
-<ds:datastoreItem xmlns:ds="http://schemas.openxmlformats.org/officeDocument/2006/customXml" ds:itemID="{4408F3A1-773B-4D53-A8D5-345762C96765}">
+<ds:datastoreItem xmlns:ds="http://schemas.openxmlformats.org/officeDocument/2006/customXml" ds:itemID="{F69B5A1C-0EAD-4C44-B60F-0721A4628AA8}">
   <ds:schemaRefs>
     <ds:schemaRef ds:uri="http://schemas.openxmlformats.org/officeDocument/2006/bibliography"/>
   </ds:schemaRefs>

</xml_diff>

<commit_message>
updated a couple scripts. added Ephys stuff
</commit_message>
<xml_diff>
--- a/UserFiles/SanesLab/EPSYCH_INSTRUCTIONS.docx
+++ b/UserFiles/SanesLab/EPSYCH_INSTRUCTIONS.docx
@@ -1645,25 +1645,7 @@
           <w:sz w:val="24"/>
           <w:szCs w:val="24"/>
         </w:rPr>
-        <w:t xml:space="preserve">Download the </w:t>
-      </w:r>
-      <w:bookmarkStart w:id="1" w:name="_GoBack"/>
-      <w:r>
-        <w:rPr>
-          <w:rFonts w:ascii="Arial" w:hAnsi="Arial" w:cs="Arial"/>
-          <w:sz w:val="24"/>
-          <w:szCs w:val="24"/>
-        </w:rPr>
-        <w:t>SmartGit</w:t>
-      </w:r>
-      <w:bookmarkEnd w:id="1"/>
-      <w:r>
-        <w:rPr>
-          <w:rFonts w:ascii="Arial" w:hAnsi="Arial" w:cs="Arial"/>
-          <w:sz w:val="24"/>
-          <w:szCs w:val="24"/>
-        </w:rPr>
-        <w:t xml:space="preserve"> desktop client: </w:t>
+        <w:t xml:space="preserve">Download the SmartGit desktop client: </w:t>
       </w:r>
       <w:hyperlink r:id="rId10" w:history="1">
         <w:r>
@@ -2072,14 +2054,14 @@
           <w:rStyle w:val="BookTitle"/>
         </w:rPr>
       </w:pPr>
-      <w:bookmarkStart w:id="2" w:name="_Ref438458089"/>
+      <w:bookmarkStart w:id="1" w:name="_Ref438458089"/>
       <w:r>
         <w:rPr>
           <w:rStyle w:val="BookTitle"/>
         </w:rPr>
         <w:t>SPEAKER CALIBRATION</w:t>
       </w:r>
-      <w:bookmarkEnd w:id="2"/>
+      <w:bookmarkEnd w:id="1"/>
     </w:p>
     <w:p>
       <w:pPr>
@@ -2957,14 +2939,14 @@
           <w:rStyle w:val="BookTitle"/>
         </w:rPr>
       </w:pPr>
-      <w:bookmarkStart w:id="3" w:name="_Ref438458116"/>
+      <w:bookmarkStart w:id="2" w:name="_Ref438458116"/>
       <w:r>
         <w:rPr>
           <w:rStyle w:val="BookTitle"/>
         </w:rPr>
         <w:t>DESIGNING EXPERIMENTS</w:t>
       </w:r>
-      <w:bookmarkEnd w:id="3"/>
+      <w:bookmarkEnd w:id="2"/>
     </w:p>
     <w:p>
       <w:pPr>
@@ -6218,14 +6200,14 @@
           <w:rStyle w:val="BookTitle"/>
         </w:rPr>
       </w:pPr>
-      <w:bookmarkStart w:id="4" w:name="_Ref438458133"/>
+      <w:bookmarkStart w:id="3" w:name="_Ref438458133"/>
       <w:r>
         <w:rPr>
           <w:rStyle w:val="BookTitle"/>
         </w:rPr>
         <w:t>RUNNING EXPERIMENTS</w:t>
       </w:r>
-      <w:bookmarkEnd w:id="4"/>
+      <w:bookmarkEnd w:id="3"/>
     </w:p>
     <w:p>
       <w:pPr>
@@ -8330,6 +8312,23 @@
         </w:rPr>
         <w:t xml:space="preserve">Select an appropriate RPVds file to associate with the RZ5. </w:t>
       </w:r>
+      <w:r>
+        <w:rPr>
+          <w:rFonts w:ascii="Arial" w:hAnsi="Arial" w:cs="Arial"/>
+          <w:sz w:val="24"/>
+          <w:szCs w:val="24"/>
+        </w:rPr>
+        <w:t xml:space="preserve">– </w:t>
+      </w:r>
+      <w:r>
+        <w:rPr>
+          <w:rFonts w:ascii="Arial" w:hAnsi="Arial" w:cs="Arial"/>
+          <w:b/>
+          <w:sz w:val="24"/>
+          <w:szCs w:val="24"/>
+        </w:rPr>
+        <w:t>“Physiology.rcx”</w:t>
+      </w:r>
     </w:p>
     <w:p>
       <w:pPr>
@@ -9059,7 +9058,7 @@
           <w:ilvl w:val="1"/>
           <w:numId w:val="10"/>
         </w:numPr>
-        <w:spacing w:line="360" w:lineRule="auto"/>
+        <w:spacing w:before="240" w:line="360" w:lineRule="auto"/>
         <w:rPr>
           <w:rFonts w:ascii="Arial" w:hAnsi="Arial" w:cs="Arial"/>
           <w:sz w:val="24"/>
@@ -9150,6 +9149,14 @@
         </w:rPr>
         <w:t xml:space="preserve"> </w:t>
       </w:r>
+      <w:r>
+        <w:rPr>
+          <w:rFonts w:ascii="Arial" w:hAnsi="Arial" w:cs="Arial"/>
+        </w:rPr>
+        <w:t>(C:\gits\epsych\UserFiles\SanesLab\SettingsFiles\MLC\Ephys\Ephys_Controller.xpc)</w:t>
+      </w:r>
+      <w:bookmarkStart w:id="4" w:name="_GoBack"/>
+      <w:bookmarkEnd w:id="4"/>
     </w:p>
     <w:p>
       <w:pPr>
@@ -15873,7 +15880,7 @@
 </file>
 
 <file path=customXml/itemProps1.xml><?xml version="1.0" encoding="utf-8"?>
-<ds:datastoreItem xmlns:ds="http://schemas.openxmlformats.org/officeDocument/2006/customXml" ds:itemID="{51221A75-00CD-485B-9229-892040435F6D}">
+<ds:datastoreItem xmlns:ds="http://schemas.openxmlformats.org/officeDocument/2006/customXml" ds:itemID="{DBE81B23-0266-461C-88C3-789E2939684C}">
   <ds:schemaRefs>
     <ds:schemaRef ds:uri="http://schemas.openxmlformats.org/officeDocument/2006/bibliography"/>
   </ds:schemaRefs>

</xml_diff>

<commit_message>
Added protocols for physiology and updated TrialFcn for appetitive Go/Nogo
</commit_message>
<xml_diff>
--- a/UserFiles/SanesLab/EPSYCH_INSTRUCTIONS.docx
+++ b/UserFiles/SanesLab/EPSYCH_INSTRUCTIONS.docx
@@ -8334,6 +8334,47 @@
       <w:pPr>
         <w:pStyle w:val="ListParagraph"/>
         <w:numPr>
+          <w:ilvl w:val="2"/>
+          <w:numId w:val="10"/>
+        </w:numPr>
+        <w:spacing w:line="360" w:lineRule="auto"/>
+        <w:rPr>
+          <w:rFonts w:ascii="Arial" w:hAnsi="Arial" w:cs="Arial"/>
+          <w:sz w:val="24"/>
+          <w:szCs w:val="24"/>
+        </w:rPr>
+      </w:pPr>
+      <w:r>
+        <w:rPr>
+          <w:rFonts w:ascii="Arial" w:hAnsi="Arial" w:cs="Arial"/>
+          <w:sz w:val="24"/>
+          <w:szCs w:val="24"/>
+        </w:rPr>
+        <w:t xml:space="preserve">Physiology.rcx </w:t>
+      </w:r>
+      <w:r>
+        <w:rPr>
+          <w:rFonts w:ascii="Arial" w:hAnsi="Arial" w:cs="Arial"/>
+          <w:sz w:val="24"/>
+          <w:szCs w:val="24"/>
+        </w:rPr>
+        <w:sym w:font="Wingdings" w:char="F0E0"/>
+      </w:r>
+      <w:r>
+        <w:rPr>
+          <w:rFonts w:ascii="Arial" w:hAnsi="Arial" w:cs="Arial"/>
+          <w:sz w:val="24"/>
+          <w:szCs w:val="24"/>
+        </w:rPr>
+        <w:t xml:space="preserve"> change “TestSignal” to “RealSignal”</w:t>
+      </w:r>
+      <w:bookmarkStart w:id="4" w:name="_GoBack"/>
+      <w:bookmarkEnd w:id="4"/>
+    </w:p>
+    <w:p>
+      <w:pPr>
+        <w:pStyle w:val="ListParagraph"/>
+        <w:numPr>
           <w:ilvl w:val="1"/>
           <w:numId w:val="10"/>
         </w:numPr>
@@ -8865,47 +8906,6 @@
       <w:pPr>
         <w:pStyle w:val="ListParagraph"/>
         <w:numPr>
-          <w:ilvl w:val="2"/>
-          <w:numId w:val="10"/>
-        </w:numPr>
-        <w:spacing w:line="360" w:lineRule="auto"/>
-        <w:rPr>
-          <w:rFonts w:ascii="Arial" w:hAnsi="Arial" w:cs="Arial"/>
-          <w:sz w:val="24"/>
-          <w:szCs w:val="24"/>
-        </w:rPr>
-      </w:pPr>
-      <w:r>
-        <w:rPr>
-          <w:rFonts w:ascii="Arial" w:hAnsi="Arial" w:cs="Arial"/>
-          <w:sz w:val="24"/>
-          <w:szCs w:val="24"/>
-        </w:rPr>
-        <w:t xml:space="preserve">Physiology.rcx </w:t>
-      </w:r>
-      <w:r>
-        <w:rPr>
-          <w:rFonts w:ascii="Arial" w:hAnsi="Arial" w:cs="Arial"/>
-          <w:sz w:val="24"/>
-          <w:szCs w:val="24"/>
-        </w:rPr>
-        <w:sym w:font="Wingdings" w:char="F0E0"/>
-      </w:r>
-      <w:r>
-        <w:rPr>
-          <w:rFonts w:ascii="Arial" w:hAnsi="Arial" w:cs="Arial"/>
-          <w:sz w:val="24"/>
-          <w:szCs w:val="24"/>
-        </w:rPr>
-        <w:t xml:space="preserve"> change “TestSignal” to “RealSignal”</w:t>
-      </w:r>
-      <w:bookmarkStart w:id="4" w:name="_GoBack"/>
-      <w:bookmarkEnd w:id="4"/>
-    </w:p>
-    <w:p>
-      <w:pPr>
-        <w:pStyle w:val="ListParagraph"/>
-        <w:numPr>
           <w:ilvl w:val="1"/>
           <w:numId w:val="10"/>
         </w:numPr>
@@ -8916,14 +8916,6 @@
           <w:szCs w:val="24"/>
         </w:rPr>
       </w:pPr>
-      <w:r>
-        <w:rPr>
-          <w:rFonts w:ascii="Arial" w:hAnsi="Arial" w:cs="Arial"/>
-          <w:sz w:val="24"/>
-          <w:szCs w:val="24"/>
-        </w:rPr>
-        <w:t xml:space="preserve"> </w:t>
-      </w:r>
       <w:r>
         <w:rPr>
           <w:rFonts w:ascii="Arial" w:hAnsi="Arial" w:cs="Arial"/>
@@ -15982,7 +15974,7 @@
 </file>
 
 <file path=customXml/itemProps1.xml><?xml version="1.0" encoding="utf-8"?>
-<ds:datastoreItem xmlns:ds="http://schemas.openxmlformats.org/officeDocument/2006/customXml" ds:itemID="{110F98FF-2D45-4E8F-825D-386170AD77D1}">
+<ds:datastoreItem xmlns:ds="http://schemas.openxmlformats.org/officeDocument/2006/customXml" ds:itemID="{8667C553-0334-44DE-8E46-8FBF5E7073B8}">
   <ds:schemaRefs>
     <ds:schemaRef ds:uri="http://schemas.openxmlformats.org/officeDocument/2006/bibliography"/>
   </ds:schemaRefs>

</xml_diff>